<commit_message>
Thêm chương 8 trong file PHT 6
</commit_message>
<xml_diff>
--- a/PHT/PHT_6_img_question.docx
+++ b/PHT/PHT_6_img_question.docx
@@ -4,15 +4,21 @@
   <w:body>
     <w:p>
       <w:pPr>
-        <w:rPr>
-          <w:b/>
-          <w:bCs/>
+        <w:jc w:val="center"/>
+        <w:rPr>
+          <w:b/>
+          <w:bCs/>
+          <w:sz w:val="36"/>
+          <w:szCs w:val="36"/>
         </w:rPr>
       </w:pPr>
       <w:r>
         <w:rPr>
           <w:b/>
           <w:bCs/>
+          <w:sz w:val="36"/>
+          <w:szCs w:val="36"/>
+          <w:highlight w:val="yellow"/>
         </w:rPr>
         <w:t>CHƯƠNG 6</w:t>
       </w:r>
@@ -335,15 +341,21 @@
     </w:p>
     <w:p>
       <w:pPr>
-        <w:rPr>
-          <w:b/>
-          <w:bCs/>
+        <w:jc w:val="center"/>
+        <w:rPr>
+          <w:b/>
+          <w:bCs/>
+          <w:sz w:val="36"/>
+          <w:szCs w:val="36"/>
         </w:rPr>
       </w:pPr>
       <w:r>
         <w:rPr>
           <w:b/>
           <w:bCs/>
+          <w:sz w:val="36"/>
+          <w:szCs w:val="36"/>
+          <w:highlight w:val="yellow"/>
         </w:rPr>
         <w:lastRenderedPageBreak/>
         <w:t>CHƯƠNG 7</w:t>
@@ -821,6 +833,9 @@
     </w:p>
     <w:p>
       <w:r>
+        <w:rPr>
+          <w:noProof/>
+        </w:rPr>
         <w:lastRenderedPageBreak/>
         <w:drawing>
           <wp:inline distT="0" distB="0" distL="0" distR="0" wp14:anchorId="4046DEF8" wp14:editId="1FD5542E">
@@ -891,6 +906,403 @@
       </w:pPr>
     </w:p>
     <w:p/>
+    <w:p>
+      <w:pPr>
+        <w:jc w:val="center"/>
+        <w:rPr>
+          <w:b/>
+          <w:bCs/>
+          <w:sz w:val="36"/>
+          <w:szCs w:val="36"/>
+        </w:rPr>
+      </w:pPr>
+      <w:r>
+        <w:rPr>
+          <w:b/>
+          <w:bCs/>
+          <w:sz w:val="36"/>
+          <w:szCs w:val="36"/>
+          <w:highlight w:val="yellow"/>
+        </w:rPr>
+        <w:t>CHƯƠNG 8</w:t>
+      </w:r>
+    </w:p>
+    <w:p>
+      <w:pPr>
+        <w:rPr>
+          <w:b/>
+          <w:bCs/>
+        </w:rPr>
+      </w:pPr>
+      <w:r>
+        <w:rPr>
+          <w:b/>
+          <w:bCs/>
+        </w:rPr>
+        <w:t>A. CODE</w:t>
+      </w:r>
+    </w:p>
+    <w:p>
+      <w:pPr>
+        <w:rPr>
+          <w:b/>
+          <w:bCs/>
+        </w:rPr>
+      </w:pPr>
+      <w:r>
+        <w:rPr>
+          <w:b/>
+          <w:bCs/>
+        </w:rPr>
+        <w:t>MIGRATION</w:t>
+      </w:r>
+    </w:p>
+    <w:p>
+      <w:r>
+        <w:t>public function up(): void</w:t>
+      </w:r>
+      <w:r>
+        <w:br/>
+        <w:t>{</w:t>
+      </w:r>
+      <w:r>
+        <w:br/>
+        <w:t xml:space="preserve">    Schema::create('sinhviens', function (Blueprint $table) {</w:t>
+      </w:r>
+      <w:r>
+        <w:br/>
+        <w:t xml:space="preserve">        $table-&gt;id();</w:t>
+      </w:r>
+      <w:r>
+        <w:br/>
+        <w:t xml:space="preserve">        $table-&gt;string('ten_sinh_vien', 255);</w:t>
+      </w:r>
+      <w:r>
+        <w:br/>
+        <w:t xml:space="preserve">        $table-&gt;string('email', 255) -&gt; unique();</w:t>
+      </w:r>
+      <w:r>
+        <w:br/>
+        <w:t xml:space="preserve">        $table-&gt;timestamps();</w:t>
+      </w:r>
+      <w:r>
+        <w:br/>
+        <w:t xml:space="preserve">    });</w:t>
+      </w:r>
+      <w:r>
+        <w:br/>
+        <w:t>}</w:t>
+      </w:r>
+    </w:p>
+    <w:p/>
+    <w:p/>
+    <w:p/>
+    <w:p/>
+    <w:p>
+      <w:pPr>
+        <w:rPr>
+          <w:b/>
+          <w:bCs/>
+        </w:rPr>
+      </w:pPr>
+      <w:r>
+        <w:rPr>
+          <w:b/>
+          <w:bCs/>
+        </w:rPr>
+        <w:t>MODEL SINHVIEN</w:t>
+      </w:r>
+    </w:p>
+    <w:p>
+      <w:r>
+        <w:t>class Sinhvien extends Model</w:t>
+      </w:r>
+      <w:r>
+        <w:br/>
+        <w:t>{</w:t>
+      </w:r>
+      <w:r>
+        <w:br/>
+        <w:t xml:space="preserve">    //</w:t>
+      </w:r>
+      <w:r>
+        <w:br/>
+        <w:t xml:space="preserve">    use HasFactory;</w:t>
+      </w:r>
+      <w:r>
+        <w:br/>
+        <w:t xml:space="preserve">    protected $fillable = ['ten_sinh_vien', 'email'];</w:t>
+      </w:r>
+      <w:r>
+        <w:br/>
+      </w:r>
+      <w:r>
+        <w:br/>
+        <w:t>}</w:t>
+      </w:r>
+    </w:p>
+    <w:p/>
+    <w:p>
+      <w:pPr>
+        <w:rPr>
+          <w:b/>
+          <w:bCs/>
+        </w:rPr>
+      </w:pPr>
+      <w:r>
+        <w:rPr>
+          <w:b/>
+          <w:bCs/>
+        </w:rPr>
+        <w:t>SINHVIENCONTROLLER</w:t>
+      </w:r>
+    </w:p>
+    <w:p>
+      <w:r>
+        <w:t>class SinhvienController extends Controller</w:t>
+      </w:r>
+      <w:r>
+        <w:br/>
+        <w:t>{</w:t>
+      </w:r>
+      <w:r>
+        <w:br/>
+        <w:t xml:space="preserve">    //</w:t>
+      </w:r>
+      <w:r>
+        <w:br/>
+        <w:t xml:space="preserve">    public function index() {</w:t>
+      </w:r>
+      <w:r>
+        <w:br/>
+        <w:t xml:space="preserve">        $danhsachSV = Sinhvien::all();</w:t>
+      </w:r>
+      <w:r>
+        <w:br/>
+      </w:r>
+      <w:r>
+        <w:br/>
+        <w:t xml:space="preserve">        return view('listSinhvien', compact('danhsachSV'));</w:t>
+      </w:r>
+      <w:r>
+        <w:br/>
+        <w:t xml:space="preserve">    }</w:t>
+      </w:r>
+      <w:r>
+        <w:br/>
+      </w:r>
+      <w:r>
+        <w:br/>
+        <w:t xml:space="preserve">    public function store(Request $request) {</w:t>
+      </w:r>
+      <w:r>
+        <w:br/>
+        <w:t xml:space="preserve">        $data = $request-&gt;all();</w:t>
+      </w:r>
+      <w:r>
+        <w:br/>
+        <w:t xml:space="preserve">        Sinhvien::created($data);</w:t>
+      </w:r>
+      <w:r>
+        <w:br/>
+      </w:r>
+      <w:r>
+        <w:br/>
+        <w:t xml:space="preserve">        return redirect()-&gt;route('listSinhvien');</w:t>
+      </w:r>
+      <w:r>
+        <w:br/>
+        <w:t xml:space="preserve">    }</w:t>
+      </w:r>
+      <w:r>
+        <w:br/>
+        <w:t>}</w:t>
+      </w:r>
+    </w:p>
+    <w:p/>
+    <w:p>
+      <w:pPr>
+        <w:rPr>
+          <w:b/>
+          <w:bCs/>
+        </w:rPr>
+      </w:pPr>
+      <w:r>
+        <w:rPr>
+          <w:b/>
+          <w:bCs/>
+        </w:rPr>
+        <w:t>ROUTE/WEB</w:t>
+      </w:r>
+    </w:p>
+    <w:p>
+      <w:r>
+        <w:t>Route::get('/sinhvien', [SinhvienController::class, 'index']) -&gt; name('sinhvien.index');</w:t>
+      </w:r>
+      <w:r>
+        <w:br/>
+        <w:t>Route::post('/sinhvien', [SinhvienController::class, 'store']) -&gt; name('sinhvien.store');</w:t>
+      </w:r>
+    </w:p>
+    <w:p/>
+    <w:p>
+      <w:pPr>
+        <w:rPr>
+          <w:b/>
+          <w:bCs/>
+        </w:rPr>
+      </w:pPr>
+      <w:r>
+        <w:rPr>
+          <w:b/>
+          <w:bCs/>
+        </w:rPr>
+        <w:t>B. ẢNH CHỤP MÀN HÌNH</w:t>
+      </w:r>
+    </w:p>
+    <w:p>
+      <w:r>
+        <w:lastRenderedPageBreak/>
+        <w:drawing>
+          <wp:inline distT="0" distB="0" distL="0" distR="0" wp14:anchorId="686F1BA5" wp14:editId="6612FB4C">
+            <wp:extent cx="5943600" cy="1814830"/>
+            <wp:effectExtent l="0" t="0" r="0" b="0"/>
+            <wp:docPr id="486642156" name="Picture 1"/>
+            <wp:cNvGraphicFramePr>
+              <a:graphicFrameLocks xmlns:a="http://schemas.openxmlformats.org/drawingml/2006/main" noChangeAspect="1"/>
+            </wp:cNvGraphicFramePr>
+            <a:graphic xmlns:a="http://schemas.openxmlformats.org/drawingml/2006/main">
+              <a:graphicData uri="http://schemas.openxmlformats.org/drawingml/2006/picture">
+                <pic:pic xmlns:pic="http://schemas.openxmlformats.org/drawingml/2006/picture">
+                  <pic:nvPicPr>
+                    <pic:cNvPr id="486642156" name=""/>
+                    <pic:cNvPicPr/>
+                  </pic:nvPicPr>
+                  <pic:blipFill>
+                    <a:blip r:embed="rId8"/>
+                    <a:stretch>
+                      <a:fillRect/>
+                    </a:stretch>
+                  </pic:blipFill>
+                  <pic:spPr>
+                    <a:xfrm>
+                      <a:off x="0" y="0"/>
+                      <a:ext cx="5943600" cy="1814830"/>
+                    </a:xfrm>
+                    <a:prstGeom prst="rect">
+                      <a:avLst/>
+                    </a:prstGeom>
+                  </pic:spPr>
+                </pic:pic>
+              </a:graphicData>
+            </a:graphic>
+          </wp:inline>
+        </w:drawing>
+      </w:r>
+      <w:r>
+        <w:drawing>
+          <wp:inline distT="0" distB="0" distL="0" distR="0" wp14:anchorId="57525072" wp14:editId="36C6DB86">
+            <wp:extent cx="5943600" cy="1692910"/>
+            <wp:effectExtent l="0" t="0" r="0" b="2540"/>
+            <wp:docPr id="958530242" name="Picture 1"/>
+            <wp:cNvGraphicFramePr>
+              <a:graphicFrameLocks xmlns:a="http://schemas.openxmlformats.org/drawingml/2006/main" noChangeAspect="1"/>
+            </wp:cNvGraphicFramePr>
+            <a:graphic xmlns:a="http://schemas.openxmlformats.org/drawingml/2006/main">
+              <a:graphicData uri="http://schemas.openxmlformats.org/drawingml/2006/picture">
+                <pic:pic xmlns:pic="http://schemas.openxmlformats.org/drawingml/2006/picture">
+                  <pic:nvPicPr>
+                    <pic:cNvPr id="958530242" name=""/>
+                    <pic:cNvPicPr/>
+                  </pic:nvPicPr>
+                  <pic:blipFill>
+                    <a:blip r:embed="rId9"/>
+                    <a:stretch>
+                      <a:fillRect/>
+                    </a:stretch>
+                  </pic:blipFill>
+                  <pic:spPr>
+                    <a:xfrm>
+                      <a:off x="0" y="0"/>
+                      <a:ext cx="5943600" cy="1692910"/>
+                    </a:xfrm>
+                    <a:prstGeom prst="rect">
+                      <a:avLst/>
+                    </a:prstGeom>
+                  </pic:spPr>
+                </pic:pic>
+              </a:graphicData>
+            </a:graphic>
+          </wp:inline>
+        </w:drawing>
+      </w:r>
+      <w:r>
+        <w:drawing>
+          <wp:inline distT="0" distB="0" distL="0" distR="0" wp14:anchorId="63305561" wp14:editId="07462B6A">
+            <wp:extent cx="5943600" cy="1590675"/>
+            <wp:effectExtent l="0" t="0" r="0" b="9525"/>
+            <wp:docPr id="1944396393" name="Picture 1"/>
+            <wp:cNvGraphicFramePr>
+              <a:graphicFrameLocks xmlns:a="http://schemas.openxmlformats.org/drawingml/2006/main" noChangeAspect="1"/>
+            </wp:cNvGraphicFramePr>
+            <a:graphic xmlns:a="http://schemas.openxmlformats.org/drawingml/2006/main">
+              <a:graphicData uri="http://schemas.openxmlformats.org/drawingml/2006/picture">
+                <pic:pic xmlns:pic="http://schemas.openxmlformats.org/drawingml/2006/picture">
+                  <pic:nvPicPr>
+                    <pic:cNvPr id="1944396393" name=""/>
+                    <pic:cNvPicPr/>
+                  </pic:nvPicPr>
+                  <pic:blipFill>
+                    <a:blip r:embed="rId10"/>
+                    <a:stretch>
+                      <a:fillRect/>
+                    </a:stretch>
+                  </pic:blipFill>
+                  <pic:spPr>
+                    <a:xfrm>
+                      <a:off x="0" y="0"/>
+                      <a:ext cx="5943600" cy="1590675"/>
+                    </a:xfrm>
+                    <a:prstGeom prst="rect">
+                      <a:avLst/>
+                    </a:prstGeom>
+                  </pic:spPr>
+                </pic:pic>
+              </a:graphicData>
+            </a:graphic>
+          </wp:inline>
+        </w:drawing>
+      </w:r>
+    </w:p>
+    <w:p/>
+    <w:p>
+      <w:pPr>
+        <w:rPr>
+          <w:b/>
+          <w:bCs/>
+          <w:sz w:val="28"/>
+          <w:szCs w:val="28"/>
+        </w:rPr>
+      </w:pPr>
+      <w:r>
+        <w:rPr>
+          <w:b/>
+          <w:bCs/>
+          <w:sz w:val="28"/>
+          <w:szCs w:val="28"/>
+        </w:rPr>
+        <w:t xml:space="preserve">CÂU HỎI PHẢN BIỆN: </w:t>
+      </w:r>
+      <w:r>
+        <w:rPr>
+          <w:b/>
+          <w:bCs/>
+          <w:sz w:val="28"/>
+          <w:szCs w:val="28"/>
+        </w:rPr>
+        <w:t>Có thể sử dụng Eloquent để ánh xạ một bảng không có khóa chính (primary key) không? Nếu có, cần cấu hình gì?</w:t>
+      </w:r>
+    </w:p>
     <w:sectPr>
       <w:pgSz w:w="12240" w:h="15840"/>
       <w:pgMar w:top="1440" w:right="1440" w:bottom="1440" w:left="1440" w:header="720" w:footer="720" w:gutter="0"/>

</xml_diff>